<commit_message>
add grid to wwr index
</commit_message>
<xml_diff>
--- a/Proposal/My personal site.docx
+++ b/Proposal/My personal site.docx
@@ -161,15 +161,7 @@
           <w:szCs w:val="32"/>
           <w:lang w:val="en-US"/>
         </w:rPr>
-        <w:t>.</w:t>
-      </w:r>
-      <w:r>
-        <w:rPr>
-          <w:sz w:val="32"/>
-          <w:szCs w:val="32"/>
-          <w:lang w:val="en-US"/>
-        </w:rPr>
-        <w:t xml:space="preserve"> Also, I would like to look for programming lovers. </w:t>
+        <w:t xml:space="preserve">. Also, I would like to look for programming lovers. </w:t>
       </w:r>
     </w:p>
     <w:sectPr>

</xml_diff>